<commit_message>
Update Proteine Plus Help Document.docx
</commit_message>
<xml_diff>
--- a/Documentation/Proteine Plus Help Document.docx
+++ b/Documentation/Proteine Plus Help Document.docx
@@ -32,165 +32,732 @@
     <w:p>
       <w:pPr>
         <w:rPr>
-          <w:lang w:val="en-US"/>
-        </w:rPr>
-      </w:pPr>
-    </w:p>
-    <w:p>
-      <w:pPr>
-        <w:rPr>
-          <w:lang w:val="en-US"/>
-        </w:rPr>
-      </w:pPr>
-    </w:p>
-    <w:p>
-      <w:pPr>
-        <w:rPr>
-          <w:lang w:val="en-US"/>
-        </w:rPr>
-      </w:pPr>
-    </w:p>
-    <w:p>
-      <w:pPr>
-        <w:rPr>
-          <w:sz w:val="32"/>
-          <w:szCs w:val="32"/>
-          <w:lang w:val="en-US"/>
-        </w:rPr>
-      </w:pPr>
-      <w:r>
-        <w:rPr>
-          <w:sz w:val="32"/>
-          <w:szCs w:val="32"/>
-          <w:lang w:val="en-US"/>
-        </w:rPr>
-        <w:t>Is this</w:t>
-      </w:r>
-      <w:r>
-        <w:rPr>
-          <w:sz w:val="32"/>
-          <w:szCs w:val="32"/>
-          <w:lang w:val="en-US"/>
-        </w:rPr>
-        <w:t xml:space="preserve"> A</w:t>
-      </w:r>
-      <w:r>
-        <w:rPr>
-          <w:sz w:val="32"/>
-          <w:szCs w:val="32"/>
-          <w:lang w:val="en-US"/>
-        </w:rPr>
-        <w:t>PP</w:t>
-      </w:r>
-      <w:r>
-        <w:rPr>
-          <w:sz w:val="32"/>
-          <w:szCs w:val="32"/>
-          <w:lang w:val="en-US"/>
-        </w:rPr>
-        <w:t xml:space="preserve"> copyright free? </w:t>
-      </w:r>
-      <w:r>
-        <w:rPr>
-          <w:sz w:val="32"/>
-          <w:szCs w:val="32"/>
-          <w:lang w:val="en-US"/>
-        </w:rPr>
-        <w:t xml:space="preserve">– </w:t>
-      </w:r>
-      <w:r>
-        <w:rPr>
-          <w:sz w:val="32"/>
-          <w:szCs w:val="32"/>
-          <w:lang w:val="en-US"/>
-        </w:rPr>
-        <w:t>Yes</w:t>
-      </w:r>
-    </w:p>
-    <w:p>
-      <w:pPr>
-        <w:rPr>
-          <w:sz w:val="32"/>
-          <w:szCs w:val="32"/>
-          <w:lang w:val="en-US"/>
-        </w:rPr>
-      </w:pPr>
-      <w:r>
-        <w:rPr>
-          <w:sz w:val="32"/>
-          <w:szCs w:val="32"/>
-          <w:lang w:val="en-US"/>
-        </w:rPr>
-        <w:tab/>
-      </w:r>
-    </w:p>
-    <w:p>
-      <w:pPr>
-        <w:rPr>
-          <w:sz w:val="32"/>
-          <w:szCs w:val="32"/>
-          <w:lang w:val="en-US"/>
-        </w:rPr>
-      </w:pPr>
-      <w:r>
-        <w:rPr>
-          <w:sz w:val="32"/>
-          <w:szCs w:val="32"/>
-          <w:lang w:val="en-US"/>
-        </w:rPr>
-        <w:t xml:space="preserve">Is the information on this </w:t>
-      </w:r>
-      <w:r>
-        <w:rPr>
-          <w:sz w:val="32"/>
-          <w:szCs w:val="32"/>
-          <w:lang w:val="en-US"/>
-        </w:rPr>
-        <w:t>APP</w:t>
-      </w:r>
-      <w:r>
-        <w:rPr>
-          <w:sz w:val="32"/>
-          <w:szCs w:val="32"/>
-          <w:lang w:val="en-US"/>
-        </w:rPr>
-        <w:t xml:space="preserve"> trusted? – Yes</w:t>
-      </w:r>
-    </w:p>
-    <w:p>
-      <w:pPr>
-        <w:rPr>
-          <w:sz w:val="32"/>
-          <w:szCs w:val="32"/>
-          <w:lang w:val="en-US"/>
-        </w:rPr>
-      </w:pPr>
-    </w:p>
-    <w:p>
-      <w:pPr>
-        <w:rPr>
-          <w:sz w:val="32"/>
-          <w:szCs w:val="32"/>
-          <w:lang w:val="en-US"/>
-        </w:rPr>
-      </w:pPr>
-      <w:r>
-        <w:rPr>
-          <w:sz w:val="32"/>
-          <w:szCs w:val="32"/>
-          <w:lang w:val="en-US"/>
-        </w:rPr>
-        <w:t>Is all the information in this app accurate and easily readable? - Yes</w:t>
-      </w:r>
-    </w:p>
-    <w:p>
-      <w:pPr>
-        <w:rPr>
-          <w:sz w:val="32"/>
-          <w:szCs w:val="32"/>
-          <w:lang w:val="en-US"/>
-        </w:rPr>
-      </w:pPr>
+          <w:sz w:val="32"/>
+          <w:szCs w:val="32"/>
+          <w:lang w:val="en-US"/>
+        </w:rPr>
+      </w:pPr>
+    </w:p>
+    <w:p>
+      <w:pPr>
+        <w:rPr>
+          <w:sz w:val="32"/>
+          <w:szCs w:val="32"/>
+          <w:lang w:val="en-US"/>
+        </w:rPr>
+      </w:pPr>
+    </w:p>
+    <w:p>
+      <w:pPr>
+        <w:rPr>
+          <w:sz w:val="32"/>
+          <w:szCs w:val="32"/>
+          <w:lang w:val="en-US"/>
+        </w:rPr>
+      </w:pPr>
+    </w:p>
+    <w:p>
+      <w:pPr>
+        <w:rPr>
+          <w:sz w:val="32"/>
+          <w:szCs w:val="32"/>
+          <w:lang w:val="en-US"/>
+        </w:rPr>
+      </w:pPr>
+    </w:p>
+    <w:p>
+      <w:pPr>
+        <w:rPr>
+          <w:sz w:val="32"/>
+          <w:szCs w:val="32"/>
+          <w:lang w:val="en-US"/>
+        </w:rPr>
+      </w:pPr>
+    </w:p>
+    <w:p>
+      <w:pPr>
+        <w:rPr>
+          <w:sz w:val="32"/>
+          <w:szCs w:val="32"/>
+          <w:lang w:val="en-US"/>
+        </w:rPr>
+      </w:pPr>
+    </w:p>
+    <w:p>
+      <w:pPr>
+        <w:rPr>
+          <w:sz w:val="32"/>
+          <w:szCs w:val="32"/>
+          <w:lang w:val="en-US"/>
+        </w:rPr>
+      </w:pPr>
+    </w:p>
+    <w:p>
+      <w:pPr>
+        <w:rPr>
+          <w:sz w:val="32"/>
+          <w:szCs w:val="32"/>
+          <w:lang w:val="en-US"/>
+        </w:rPr>
+      </w:pPr>
+      <w:r>
+        <w:rPr>
+          <w:sz w:val="32"/>
+          <w:szCs w:val="32"/>
+          <w:lang w:val="en-US"/>
+        </w:rPr>
+        <w:t>1. How does the workout tracking app work?</w:t>
+      </w:r>
+    </w:p>
+    <w:p>
+      <w:pPr>
+        <w:rPr>
+          <w:sz w:val="32"/>
+          <w:szCs w:val="32"/>
+          <w:lang w:val="en-US"/>
+        </w:rPr>
+      </w:pPr>
+      <w:r>
+        <w:rPr>
+          <w:sz w:val="32"/>
+          <w:szCs w:val="32"/>
+          <w:lang w:val="en-US"/>
+        </w:rPr>
+        <w:t xml:space="preserve">   - </w:t>
+      </w:r>
+      <w:r>
+        <w:rPr>
+          <w:sz w:val="32"/>
+          <w:szCs w:val="32"/>
+          <w:lang w:val="en-US"/>
+        </w:rPr>
+        <w:t xml:space="preserve">The workout tracking mode works using the </w:t>
+      </w:r>
+      <w:proofErr w:type="spellStart"/>
+      <w:r>
+        <w:rPr>
+          <w:sz w:val="32"/>
+          <w:szCs w:val="32"/>
+          <w:lang w:val="en-US"/>
+        </w:rPr>
+        <w:t>users manual</w:t>
+      </w:r>
+      <w:proofErr w:type="spellEnd"/>
+      <w:r>
+        <w:rPr>
+          <w:sz w:val="32"/>
+          <w:szCs w:val="32"/>
+          <w:lang w:val="en-US"/>
+        </w:rPr>
+        <w:t xml:space="preserve"> input using the workout name, how many sets the user has a goal of completing or has completed and how many reps the user has completed or has a goal of completing.</w:t>
+      </w:r>
+    </w:p>
+    <w:p>
+      <w:pPr>
+        <w:rPr>
+          <w:sz w:val="32"/>
+          <w:szCs w:val="32"/>
+          <w:lang w:val="en-US"/>
+        </w:rPr>
+      </w:pPr>
+    </w:p>
+    <w:p>
+      <w:pPr>
+        <w:rPr>
+          <w:sz w:val="32"/>
+          <w:szCs w:val="32"/>
+          <w:lang w:val="en-US"/>
+        </w:rPr>
+      </w:pPr>
+      <w:r>
+        <w:rPr>
+          <w:sz w:val="32"/>
+          <w:szCs w:val="32"/>
+          <w:lang w:val="en-US"/>
+        </w:rPr>
+        <w:t>2</w:t>
+      </w:r>
+      <w:r>
+        <w:rPr>
+          <w:sz w:val="32"/>
+          <w:szCs w:val="32"/>
+          <w:lang w:val="en-US"/>
+        </w:rPr>
+        <w:t xml:space="preserve">. Is the app free to use? Are there any in-app </w:t>
+      </w:r>
+      <w:proofErr w:type="gramStart"/>
+      <w:r>
+        <w:rPr>
+          <w:sz w:val="32"/>
+          <w:szCs w:val="32"/>
+          <w:lang w:val="en-US"/>
+        </w:rPr>
+        <w:t>purchases?*</w:t>
+      </w:r>
+      <w:proofErr w:type="gramEnd"/>
+      <w:r>
+        <w:rPr>
+          <w:sz w:val="32"/>
+          <w:szCs w:val="32"/>
+          <w:lang w:val="en-US"/>
+        </w:rPr>
+        <w:t>*</w:t>
+      </w:r>
+    </w:p>
+    <w:p>
+      <w:pPr>
+        <w:rPr>
+          <w:sz w:val="32"/>
+          <w:szCs w:val="32"/>
+          <w:lang w:val="en-US"/>
+        </w:rPr>
+      </w:pPr>
+      <w:r>
+        <w:rPr>
+          <w:sz w:val="32"/>
+          <w:szCs w:val="32"/>
+          <w:lang w:val="en-US"/>
+        </w:rPr>
+        <w:t xml:space="preserve">   - </w:t>
+      </w:r>
+      <w:r>
+        <w:rPr>
+          <w:sz w:val="32"/>
+          <w:szCs w:val="32"/>
+          <w:lang w:val="en-US"/>
+        </w:rPr>
+        <w:t>The app currently does not have any paid features which makes the application a free to use app.</w:t>
+      </w:r>
+    </w:p>
+    <w:p>
+      <w:pPr>
+        <w:rPr>
+          <w:sz w:val="32"/>
+          <w:szCs w:val="32"/>
+          <w:lang w:val="en-US"/>
+        </w:rPr>
+      </w:pPr>
+    </w:p>
+    <w:p>
+      <w:pPr>
+        <w:rPr>
+          <w:sz w:val="32"/>
+          <w:szCs w:val="32"/>
+          <w:lang w:val="en-US"/>
+        </w:rPr>
+      </w:pPr>
+      <w:r>
+        <w:rPr>
+          <w:sz w:val="32"/>
+          <w:szCs w:val="32"/>
+          <w:lang w:val="en-US"/>
+        </w:rPr>
+        <w:t>3</w:t>
+      </w:r>
+      <w:r>
+        <w:rPr>
+          <w:sz w:val="32"/>
+          <w:szCs w:val="32"/>
+          <w:lang w:val="en-US"/>
+        </w:rPr>
+        <w:t>. Can I track different types of workouts, such as cardio, strength training, and flexibility exercises?</w:t>
+      </w:r>
+    </w:p>
+    <w:p>
+      <w:pPr>
+        <w:rPr>
+          <w:sz w:val="32"/>
+          <w:szCs w:val="32"/>
+          <w:lang w:val="en-US"/>
+        </w:rPr>
+      </w:pPr>
+      <w:r>
+        <w:rPr>
+          <w:sz w:val="32"/>
+          <w:szCs w:val="32"/>
+          <w:lang w:val="en-US"/>
+        </w:rPr>
+        <w:t xml:space="preserve">   -</w:t>
+      </w:r>
+      <w:r>
+        <w:rPr>
+          <w:sz w:val="32"/>
+          <w:szCs w:val="32"/>
+          <w:lang w:val="en-US"/>
+        </w:rPr>
+        <w:t xml:space="preserve"> Currently the Proteine Plus Workout tracking feature is built for Strength training. In the future Proteine Will work on cardio, and Flexibility Workout tracking.</w:t>
+      </w:r>
+    </w:p>
+    <w:p>
+      <w:pPr>
+        <w:rPr>
+          <w:sz w:val="32"/>
+          <w:szCs w:val="32"/>
+          <w:lang w:val="en-US"/>
+        </w:rPr>
+      </w:pPr>
+    </w:p>
+    <w:p>
+      <w:pPr>
+        <w:rPr>
+          <w:sz w:val="32"/>
+          <w:szCs w:val="32"/>
+          <w:lang w:val="en-US"/>
+        </w:rPr>
+      </w:pPr>
+      <w:r>
+        <w:rPr>
+          <w:sz w:val="32"/>
+          <w:szCs w:val="32"/>
+          <w:lang w:val="en-US"/>
+        </w:rPr>
+        <w:lastRenderedPageBreak/>
+        <w:t>4</w:t>
+      </w:r>
+      <w:r>
+        <w:rPr>
+          <w:sz w:val="32"/>
+          <w:szCs w:val="32"/>
+          <w:lang w:val="en-US"/>
+        </w:rPr>
+        <w:t>. How does the app track my workouts?</w:t>
+      </w:r>
+    </w:p>
+    <w:p>
+      <w:pPr>
+        <w:rPr>
+          <w:sz w:val="32"/>
+          <w:szCs w:val="32"/>
+          <w:lang w:val="en-US"/>
+        </w:rPr>
+      </w:pPr>
+      <w:r>
+        <w:rPr>
+          <w:sz w:val="32"/>
+          <w:szCs w:val="32"/>
+          <w:lang w:val="en-US"/>
+        </w:rPr>
+        <w:t xml:space="preserve">   - Explanation of the tracking methods, such as manual input, automatic syncing with wearables, or integration with other fitness devices.</w:t>
+      </w:r>
+    </w:p>
+    <w:p>
+      <w:pPr>
+        <w:rPr>
+          <w:sz w:val="32"/>
+          <w:szCs w:val="32"/>
+          <w:lang w:val="en-US"/>
+        </w:rPr>
+      </w:pPr>
+    </w:p>
+    <w:p>
+      <w:pPr>
+        <w:rPr>
+          <w:sz w:val="32"/>
+          <w:szCs w:val="32"/>
+          <w:lang w:val="en-US"/>
+        </w:rPr>
+      </w:pPr>
+      <w:r>
+        <w:rPr>
+          <w:sz w:val="32"/>
+          <w:szCs w:val="32"/>
+          <w:lang w:val="en-US"/>
+        </w:rPr>
+        <w:t>5</w:t>
+      </w:r>
+      <w:r>
+        <w:rPr>
+          <w:sz w:val="32"/>
+          <w:szCs w:val="32"/>
+          <w:lang w:val="en-US"/>
+        </w:rPr>
+        <w:t>. Is the app customizable for different fitness goals?</w:t>
+      </w:r>
+    </w:p>
+    <w:p>
+      <w:pPr>
+        <w:rPr>
+          <w:sz w:val="32"/>
+          <w:szCs w:val="32"/>
+          <w:lang w:val="en-US"/>
+        </w:rPr>
+      </w:pPr>
+      <w:r>
+        <w:rPr>
+          <w:sz w:val="32"/>
+          <w:szCs w:val="32"/>
+          <w:lang w:val="en-US"/>
+        </w:rPr>
+        <w:t xml:space="preserve">   - </w:t>
+      </w:r>
+      <w:r>
+        <w:rPr>
+          <w:sz w:val="32"/>
+          <w:szCs w:val="32"/>
+          <w:lang w:val="en-US"/>
+        </w:rPr>
+        <w:t xml:space="preserve">This feature will be coming </w:t>
+      </w:r>
+      <w:r>
+        <w:rPr>
+          <w:sz w:val="32"/>
+          <w:szCs w:val="32"/>
+          <w:lang w:val="en-US"/>
+        </w:rPr>
+        <w:t>soon</w:t>
+      </w:r>
+      <w:r>
+        <w:rPr>
+          <w:sz w:val="32"/>
+          <w:szCs w:val="32"/>
+          <w:lang w:val="en-US"/>
+        </w:rPr>
+        <w:t xml:space="preserve"> but currently this feature is not available.</w:t>
+      </w:r>
+    </w:p>
+    <w:p>
+      <w:pPr>
+        <w:rPr>
+          <w:sz w:val="32"/>
+          <w:szCs w:val="32"/>
+          <w:lang w:val="en-US"/>
+        </w:rPr>
+      </w:pPr>
+    </w:p>
+    <w:p>
+      <w:pPr>
+        <w:rPr>
+          <w:sz w:val="32"/>
+          <w:szCs w:val="32"/>
+          <w:lang w:val="en-US"/>
+        </w:rPr>
+      </w:pPr>
+      <w:r>
+        <w:rPr>
+          <w:sz w:val="32"/>
+          <w:szCs w:val="32"/>
+          <w:lang w:val="en-US"/>
+        </w:rPr>
+        <w:t>6</w:t>
+      </w:r>
+      <w:r>
+        <w:rPr>
+          <w:sz w:val="32"/>
+          <w:szCs w:val="32"/>
+          <w:lang w:val="en-US"/>
+        </w:rPr>
+        <w:t>. Does the app provide workout plans or routines?</w:t>
+      </w:r>
+    </w:p>
+    <w:p>
+      <w:pPr>
+        <w:rPr>
+          <w:sz w:val="32"/>
+          <w:szCs w:val="32"/>
+          <w:lang w:val="en-US"/>
+        </w:rPr>
+      </w:pPr>
+      <w:r>
+        <w:rPr>
+          <w:sz w:val="32"/>
+          <w:szCs w:val="32"/>
+          <w:lang w:val="en-US"/>
+        </w:rPr>
+        <w:t xml:space="preserve">   - </w:t>
+      </w:r>
+      <w:r>
+        <w:rPr>
+          <w:sz w:val="32"/>
+          <w:szCs w:val="32"/>
+          <w:lang w:val="en-US"/>
+        </w:rPr>
+        <w:t>Yes! Proteine Plus has three different sample Strength training workouts for users to give a go and test out for themselves.</w:t>
+      </w:r>
+    </w:p>
+    <w:p>
+      <w:pPr>
+        <w:rPr>
+          <w:sz w:val="32"/>
+          <w:szCs w:val="32"/>
+          <w:lang w:val="en-US"/>
+        </w:rPr>
+      </w:pPr>
+    </w:p>
+    <w:p>
+      <w:pPr>
+        <w:rPr>
+          <w:sz w:val="32"/>
+          <w:szCs w:val="32"/>
+          <w:lang w:val="en-US"/>
+        </w:rPr>
+      </w:pPr>
+      <w:r>
+        <w:rPr>
+          <w:sz w:val="32"/>
+          <w:szCs w:val="32"/>
+          <w:lang w:val="en-US"/>
+        </w:rPr>
+        <w:t>7</w:t>
+      </w:r>
+      <w:r>
+        <w:rPr>
+          <w:sz w:val="32"/>
+          <w:szCs w:val="32"/>
+          <w:lang w:val="en-US"/>
+        </w:rPr>
+        <w:t>. Is there a social aspect to the app? Can I connect with friends or join communities?</w:t>
+      </w:r>
+    </w:p>
+    <w:p>
+      <w:pPr>
+        <w:rPr>
+          <w:sz w:val="32"/>
+          <w:szCs w:val="32"/>
+          <w:lang w:val="en-US"/>
+        </w:rPr>
+      </w:pPr>
+      <w:r>
+        <w:rPr>
+          <w:sz w:val="32"/>
+          <w:szCs w:val="32"/>
+          <w:lang w:val="en-US"/>
+        </w:rPr>
+        <w:t xml:space="preserve">   - </w:t>
+      </w:r>
+      <w:r>
+        <w:rPr>
+          <w:sz w:val="32"/>
+          <w:szCs w:val="32"/>
+          <w:lang w:val="en-US"/>
+        </w:rPr>
+        <w:t xml:space="preserve">Proteine Plus has big </w:t>
+      </w:r>
+      <w:r>
+        <w:rPr>
+          <w:sz w:val="32"/>
+          <w:szCs w:val="32"/>
+          <w:lang w:val="en-US"/>
+        </w:rPr>
+        <w:t>plans</w:t>
+      </w:r>
+      <w:r>
+        <w:rPr>
+          <w:sz w:val="32"/>
+          <w:szCs w:val="32"/>
+          <w:lang w:val="en-US"/>
+        </w:rPr>
+        <w:t xml:space="preserve">. The Proteine Team encourages socialization and </w:t>
+      </w:r>
+      <w:r>
+        <w:rPr>
+          <w:sz w:val="32"/>
+          <w:szCs w:val="32"/>
+          <w:lang w:val="en-US"/>
+        </w:rPr>
+        <w:t>plans to connect our users with their friends and family on their fitness journey.</w:t>
+      </w:r>
+    </w:p>
+    <w:p>
+      <w:pPr>
+        <w:rPr>
+          <w:sz w:val="32"/>
+          <w:szCs w:val="32"/>
+          <w:lang w:val="en-US"/>
+        </w:rPr>
+      </w:pPr>
+    </w:p>
+    <w:p>
+      <w:pPr>
+        <w:rPr>
+          <w:sz w:val="32"/>
+          <w:szCs w:val="32"/>
+          <w:lang w:val="en-US"/>
+        </w:rPr>
+      </w:pPr>
+      <w:r>
+        <w:rPr>
+          <w:sz w:val="32"/>
+          <w:szCs w:val="32"/>
+          <w:lang w:val="en-US"/>
+        </w:rPr>
+        <w:t>8</w:t>
+      </w:r>
+      <w:r>
+        <w:rPr>
+          <w:sz w:val="32"/>
+          <w:szCs w:val="32"/>
+          <w:lang w:val="en-US"/>
+        </w:rPr>
+        <w:t>. Does the app offer progress tracking and analytics?</w:t>
+      </w:r>
+    </w:p>
+    <w:p>
+      <w:pPr>
+        <w:rPr>
+          <w:sz w:val="32"/>
+          <w:szCs w:val="32"/>
+          <w:lang w:val="en-US"/>
+        </w:rPr>
+      </w:pPr>
+      <w:r>
+        <w:rPr>
+          <w:sz w:val="32"/>
+          <w:szCs w:val="32"/>
+          <w:lang w:val="en-US"/>
+        </w:rPr>
+        <w:t xml:space="preserve">    - </w:t>
+      </w:r>
+      <w:r>
+        <w:rPr>
+          <w:sz w:val="32"/>
+          <w:szCs w:val="32"/>
+          <w:lang w:val="en-US"/>
+        </w:rPr>
+        <w:t xml:space="preserve">Yes! The Proteine Plus app keeps a record of the </w:t>
+      </w:r>
+      <w:r>
+        <w:rPr>
+          <w:sz w:val="32"/>
+          <w:szCs w:val="32"/>
+          <w:lang w:val="en-US"/>
+        </w:rPr>
+        <w:t>users’</w:t>
+      </w:r>
+      <w:r>
+        <w:rPr>
+          <w:sz w:val="32"/>
+          <w:szCs w:val="32"/>
+          <w:lang w:val="en-US"/>
+        </w:rPr>
+        <w:t xml:space="preserve"> workouts and Meals so that the user can look back and compare when they started to their most recent workout and meals.</w:t>
+      </w:r>
+    </w:p>
+    <w:p>
+      <w:pPr>
+        <w:rPr>
+          <w:sz w:val="32"/>
+          <w:szCs w:val="32"/>
+          <w:lang w:val="en-US"/>
+        </w:rPr>
+      </w:pPr>
+    </w:p>
+    <w:p>
+      <w:pPr>
+        <w:rPr>
+          <w:sz w:val="32"/>
+          <w:szCs w:val="32"/>
+          <w:lang w:val="en-US"/>
+        </w:rPr>
+      </w:pPr>
+      <w:r>
+        <w:rPr>
+          <w:sz w:val="32"/>
+          <w:szCs w:val="32"/>
+          <w:lang w:val="en-US"/>
+        </w:rPr>
+        <w:t>9</w:t>
+      </w:r>
+      <w:r>
+        <w:rPr>
+          <w:sz w:val="32"/>
+          <w:szCs w:val="32"/>
+          <w:lang w:val="en-US"/>
+        </w:rPr>
+        <w:t>. Is the app suitable for beginners, intermediate, and advanced users?</w:t>
+      </w:r>
+    </w:p>
+    <w:p>
+      <w:pPr>
+        <w:rPr>
+          <w:sz w:val="32"/>
+          <w:szCs w:val="32"/>
+          <w:lang w:val="en-US"/>
+        </w:rPr>
+      </w:pPr>
+      <w:r>
+        <w:rPr>
+          <w:sz w:val="32"/>
+          <w:szCs w:val="32"/>
+          <w:lang w:val="en-US"/>
+        </w:rPr>
+        <w:lastRenderedPageBreak/>
+        <w:t xml:space="preserve">    - </w:t>
+      </w:r>
+      <w:r>
+        <w:rPr>
+          <w:sz w:val="32"/>
+          <w:szCs w:val="32"/>
+          <w:lang w:val="en-US"/>
+        </w:rPr>
+        <w:t>Yes! The Proteine Plus app is created for all kinds of skill level as the team has carefully taken the time to formulate example exercises and meals for anyone.</w:t>
+      </w:r>
+    </w:p>
+    <w:p>
+      <w:pPr>
+        <w:rPr>
+          <w:sz w:val="32"/>
+          <w:szCs w:val="32"/>
+          <w:lang w:val="en-US"/>
+        </w:rPr>
+      </w:pPr>
+    </w:p>
+    <w:p>
+      <w:pPr>
+        <w:rPr>
+          <w:sz w:val="32"/>
+          <w:szCs w:val="32"/>
+          <w:lang w:val="en-US"/>
+        </w:rPr>
+      </w:pPr>
+      <w:r>
+        <w:rPr>
+          <w:sz w:val="32"/>
+          <w:szCs w:val="32"/>
+          <w:lang w:val="en-US"/>
+        </w:rPr>
+        <w:t>1</w:t>
+      </w:r>
+      <w:r>
+        <w:rPr>
+          <w:sz w:val="32"/>
+          <w:szCs w:val="32"/>
+          <w:lang w:val="en-US"/>
+        </w:rPr>
+        <w:t>0</w:t>
+      </w:r>
+      <w:r>
+        <w:rPr>
+          <w:sz w:val="32"/>
+          <w:szCs w:val="32"/>
+          <w:lang w:val="en-US"/>
+        </w:rPr>
+        <w:t>. Can I track nutrition or diet information within the app?</w:t>
+      </w:r>
+    </w:p>
+    <w:p>
+      <w:pPr>
+        <w:rPr>
+          <w:sz w:val="32"/>
+          <w:szCs w:val="32"/>
+          <w:lang w:val="en-US"/>
+        </w:rPr>
+      </w:pPr>
+      <w:r>
+        <w:rPr>
+          <w:sz w:val="32"/>
+          <w:szCs w:val="32"/>
+          <w:lang w:val="en-US"/>
+        </w:rPr>
+        <w:t xml:space="preserve">    - </w:t>
+      </w:r>
+      <w:r>
+        <w:rPr>
+          <w:sz w:val="32"/>
+          <w:szCs w:val="32"/>
+          <w:lang w:val="en-US"/>
+        </w:rPr>
+        <w:t>Yes! The Proteine Plus app has macro tracking Built in, this includes tracking for Protein, Calories and Fat in food. In our sample meals we have all the macros included.</w:t>
+      </w:r>
     </w:p>
     <w:p/>
     <w:sectPr>

</xml_diff>